<commit_message>
Added sampling and printing
</commit_message>
<xml_diff>
--- a/app/templates/documents/word/Справка об обучении.docx
+++ b/app/templates/documents/word/Справка об обучении.docx
@@ -39,25 +39,7 @@
           <w:sz w:val="24"/>
           <w:lang w:val="en-US"/>
         </w:rPr>
-        <w:t xml:space="preserve"> </w:t>
-      </w:r>
-      <w:r>
-        <w:rPr>
-          <w:rFonts w:ascii="Arial Narrow" w:hAnsi="Arial Narrow" w:cs="Calibri"/>
-          <w:b/>
-          <w:sz w:val="24"/>
-          <w:lang w:val="en-US"/>
-        </w:rPr>
-        <w:t>for</w:t>
-      </w:r>
-      <w:r>
-        <w:rPr>
-          <w:rFonts w:ascii="Arial Narrow" w:hAnsi="Arial Narrow" w:cs="Calibri"/>
-          <w:b/>
-          <w:sz w:val="24"/>
-          <w:lang w:val="en-US"/>
-        </w:rPr>
-        <w:t xml:space="preserve"> </w:t>
+        <w:t xml:space="preserve"> for </w:t>
       </w:r>
       <w:r>
         <w:rPr>
@@ -75,25 +57,7 @@
           <w:sz w:val="24"/>
           <w:lang w:val="en-US"/>
         </w:rPr>
-        <w:t xml:space="preserve"> </w:t>
-      </w:r>
-      <w:r>
-        <w:rPr>
-          <w:rFonts w:ascii="Arial Narrow" w:hAnsi="Arial Narrow" w:cs="Calibri"/>
-          <w:b/>
-          <w:sz w:val="24"/>
-          <w:lang w:val="en-US"/>
-        </w:rPr>
-        <w:t>in</w:t>
-      </w:r>
-      <w:r>
-        <w:rPr>
-          <w:rFonts w:ascii="Arial Narrow" w:hAnsi="Arial Narrow" w:cs="Calibri"/>
-          <w:b/>
-          <w:sz w:val="24"/>
-          <w:lang w:val="en-US"/>
-        </w:rPr>
-        <w:t xml:space="preserve"> </w:t>
+        <w:t xml:space="preserve"> in </w:t>
       </w:r>
       <w:r>
         <w:rPr>
@@ -151,10 +115,9 @@
           <w:sz w:val="24"/>
           <w:lang w:val="en-US"/>
         </w:rPr>
-        <w:t xml:space="preserve">{%- set class = </w:t>
+        <w:t xml:space="preserve">{% set class = </w:t>
       </w:r>
       <w:proofErr w:type="spellStart"/>
-      <w:proofErr w:type="gramStart"/>
       <w:r>
         <w:rPr>
           <w:rFonts w:ascii="Arial Narrow" w:hAnsi="Arial Narrow" w:cs="Calibri"/>
@@ -165,7 +128,6 @@
         <w:t>user.classroom</w:t>
       </w:r>
       <w:proofErr w:type="spellEnd"/>
-      <w:proofErr w:type="gramEnd"/>
       <w:r>
         <w:rPr>
           <w:rFonts w:ascii="Arial Narrow" w:hAnsi="Arial Narrow" w:cs="Calibri"/>
@@ -193,22 +155,110 @@
           <w:sz w:val="24"/>
           <w:lang w:val="en-US"/>
         </w:rPr>
-        <w:t>[</w:t>
-      </w:r>
-      <w:r>
-        <w:rPr>
-          <w:rFonts w:ascii="Arial Narrow" w:hAnsi="Arial Narrow" w:cs="Calibri"/>
-          <w:b/>
-          <w:sz w:val="24"/>
-          <w:lang w:val="en-US"/>
-        </w:rPr>
-        <w:t>2]</w:t>
-      </w:r>
-      <w:r>
-        <w:rPr>
-          <w:rFonts w:ascii="Arial Narrow" w:hAnsi="Arial Narrow" w:cs="Calibri"/>
-          <w:b/>
-          <w:sz w:val="24"/>
+        <w:t>[2] %}</w:t>
+      </w:r>
+    </w:p>
+    <w:p>
+      <w:pPr>
+        <w:jc w:val="center"/>
+        <w:rPr>
+          <w:rFonts w:ascii="Arial Narrow" w:hAnsi="Arial Narrow"/>
+          <w:b/>
+          <w:lang w:val="en-US"/>
+        </w:rPr>
+      </w:pPr>
+      <w:r>
+        <w:rPr>
+          <w:rFonts w:ascii="Arial Narrow" w:hAnsi="Arial Narrow"/>
+          <w:b/>
+          <w:lang w:val="en-US"/>
+        </w:rPr>
+        <w:t xml:space="preserve">{% set birth = </w:t>
+      </w:r>
+      <w:proofErr w:type="spellStart"/>
+      <w:r>
+        <w:rPr>
+          <w:rFonts w:ascii="Arial Narrow" w:hAnsi="Arial Narrow"/>
+          <w:b/>
+          <w:lang w:val="en-US"/>
+        </w:rPr>
+        <w:t>fromtimestamp</w:t>
+      </w:r>
+      <w:proofErr w:type="spellEnd"/>
+      <w:r>
+        <w:rPr>
+          <w:rFonts w:ascii="Arial Narrow" w:hAnsi="Arial Narrow"/>
+          <w:b/>
+          <w:lang w:val="en-US"/>
+        </w:rPr>
+        <w:t>(</w:t>
+      </w:r>
+      <w:proofErr w:type="spellStart"/>
+      <w:r>
+        <w:rPr>
+          <w:rFonts w:ascii="Arial Narrow" w:hAnsi="Arial Narrow"/>
+          <w:b/>
+          <w:lang w:val="en-US"/>
+        </w:rPr>
+        <w:t>user.info.birthdate</w:t>
+      </w:r>
+      <w:proofErr w:type="spellEnd"/>
+      <w:r>
+        <w:rPr>
+          <w:rFonts w:ascii="Arial Narrow" w:hAnsi="Arial Narrow"/>
+          <w:b/>
+          <w:lang w:val="en-US"/>
+        </w:rPr>
+        <w:t>)</w:t>
+      </w:r>
+      <w:r>
+        <w:rPr>
+          <w:rFonts w:ascii="Arial Narrow" w:hAnsi="Arial Narrow"/>
+          <w:b/>
+          <w:lang w:val="en-US"/>
+        </w:rPr>
+        <w:t>.</w:t>
+      </w:r>
+      <w:proofErr w:type="spellStart"/>
+      <w:r>
+        <w:rPr>
+          <w:rFonts w:ascii="Arial Narrow" w:hAnsi="Arial Narrow"/>
+          <w:b/>
+          <w:lang w:val="en-US"/>
+        </w:rPr>
+        <w:t>strftime</w:t>
+      </w:r>
+      <w:proofErr w:type="spellEnd"/>
+      <w:r>
+        <w:rPr>
+          <w:rFonts w:ascii="Arial Narrow" w:hAnsi="Arial Narrow"/>
+          <w:b/>
+          <w:lang w:val="en-US"/>
+        </w:rPr>
+        <w:t>(“%</w:t>
+      </w:r>
+      <w:proofErr w:type="spellStart"/>
+      <w:r>
+        <w:rPr>
+          <w:rFonts w:ascii="Arial Narrow" w:hAnsi="Arial Narrow"/>
+          <w:b/>
+          <w:lang w:val="en-US"/>
+        </w:rPr>
+        <w:t>d.%m.%Y</w:t>
+      </w:r>
+      <w:proofErr w:type="spellEnd"/>
+      <w:r>
+        <w:rPr>
+          <w:rFonts w:ascii="Arial Narrow" w:hAnsi="Arial Narrow"/>
+          <w:b/>
+          <w:lang w:val="en-US"/>
+        </w:rPr>
+        <w:t>”)</w:t>
+      </w:r>
+      <w:r>
+        <w:rPr>
+          <w:rFonts w:ascii="Arial Narrow" w:hAnsi="Arial Narrow"/>
+          <w:b/>
           <w:lang w:val="en-US"/>
         </w:rPr>
         <w:t xml:space="preserve"> %}</w:t>
@@ -231,7 +281,55 @@
           <w:b/>
           <w:sz w:val="24"/>
         </w:rPr>
-        <w:t>ДЕПАРТАМЕНТ ОБРАЗОВАНИЯ ГОРОДА МОСКВЫ</w:t>
+        <w:t>ДЕПАРТАМЕНТ</w:t>
+      </w:r>
+      <w:r>
+        <w:rPr>
+          <w:rFonts w:ascii="Arial Narrow" w:hAnsi="Arial Narrow" w:cs="Calibri"/>
+          <w:b/>
+          <w:sz w:val="24"/>
+        </w:rPr>
+        <w:t xml:space="preserve"> </w:t>
+      </w:r>
+      <w:r>
+        <w:rPr>
+          <w:rFonts w:ascii="Arial Narrow" w:hAnsi="Arial Narrow" w:cs="Calibri"/>
+          <w:b/>
+          <w:sz w:val="24"/>
+        </w:rPr>
+        <w:t>ОБРАЗОВАНИЯ</w:t>
+      </w:r>
+      <w:r>
+        <w:rPr>
+          <w:rFonts w:ascii="Arial Narrow" w:hAnsi="Arial Narrow" w:cs="Calibri"/>
+          <w:b/>
+          <w:sz w:val="24"/>
+        </w:rPr>
+        <w:t xml:space="preserve"> </w:t>
+      </w:r>
+      <w:r>
+        <w:rPr>
+          <w:rFonts w:ascii="Arial Narrow" w:hAnsi="Arial Narrow" w:cs="Calibri"/>
+          <w:b/>
+          <w:sz w:val="24"/>
+        </w:rPr>
+        <w:t>ГОРОДА</w:t>
+      </w:r>
+      <w:r>
+        <w:rPr>
+          <w:rFonts w:ascii="Arial Narrow" w:hAnsi="Arial Narrow" w:cs="Calibri"/>
+          <w:b/>
+          <w:sz w:val="24"/>
+        </w:rPr>
+        <w:t xml:space="preserve"> </w:t>
+      </w:r>
+      <w:r>
+        <w:rPr>
+          <w:rFonts w:ascii="Arial Narrow" w:hAnsi="Arial Narrow" w:cs="Calibri"/>
+          <w:b/>
+          <w:sz w:val="24"/>
+        </w:rPr>
+        <w:t>МОСКВЫ</w:t>
       </w:r>
     </w:p>
     <w:p>
@@ -279,17 +377,7 @@
           <w:b/>
           <w:sz w:val="24"/>
         </w:rPr>
-        <w:t xml:space="preserve"> ИМЕНИ ГЕН</w:t>
-      </w:r>
-      <w:bookmarkStart w:id="0" w:name="_GoBack"/>
-      <w:bookmarkEnd w:id="0"/>
-      <w:r>
-        <w:rPr>
-          <w:rFonts w:ascii="Arial Narrow" w:hAnsi="Arial Narrow" w:cs="Calibri"/>
-          <w:b/>
-          <w:sz w:val="24"/>
-        </w:rPr>
-        <w:t>ЕРАЛА Д.Д. ЛЕЛЮШЕНКО</w:t>
+        <w:t xml:space="preserve"> ИМЕНИ ГЕНЕРАЛА Д.Д. ЛЕЛЮШЕНКО</w:t>
       </w:r>
       <w:r>
         <w:rPr>
@@ -631,6 +719,7 @@
         <w:jc w:val="both"/>
         <w:rPr>
           <w:rFonts w:ascii="Arial Narrow" w:hAnsi="Arial Narrow" w:cs="Arial"/>
+          <w:lang w:val="en-US"/>
         </w:rPr>
       </w:pPr>
       <w:r>
@@ -651,7 +740,6 @@
         </w:rPr>
         <w:t xml:space="preserve"> </w:t>
       </w:r>
-      <w:proofErr w:type="gramStart"/>
       <w:r>
         <w:rPr>
           <w:rFonts w:ascii="Arial Narrow" w:hAnsi="Arial Narrow" w:cs="Arial"/>
@@ -668,6 +756,7 @@
         </w:rPr>
         <w:t xml:space="preserve"> </w:t>
       </w:r>
+      <w:proofErr w:type="spellStart"/>
       <w:r>
         <w:rPr>
           <w:rFonts w:ascii="Arial Narrow" w:hAnsi="Arial Narrow" w:cs="Arial"/>
@@ -676,9 +765,9 @@
           <w:u w:val="single"/>
           <w:lang w:val="en-US"/>
         </w:rPr>
-        <w:t>user</w:t>
-      </w:r>
-      <w:proofErr w:type="gramEnd"/>
+        <w:t>lrjust</w:t>
+      </w:r>
+      <w:proofErr w:type="spellEnd"/>
       <w:r>
         <w:rPr>
           <w:rFonts w:ascii="Arial Narrow" w:hAnsi="Arial Narrow" w:cs="Arial"/>
@@ -686,9 +775,8 @@
           <w:szCs w:val="16"/>
           <w:u w:val="single"/>
         </w:rPr>
-        <w:t>.</w:t>
-      </w:r>
-      <w:proofErr w:type="spellStart"/>
+        <w:t>(</w:t>
+      </w:r>
       <w:r>
         <w:rPr>
           <w:rFonts w:ascii="Arial Narrow" w:hAnsi="Arial Narrow" w:cs="Arial"/>
@@ -697,7 +785,7 @@
           <w:u w:val="single"/>
           <w:lang w:val="en-US"/>
         </w:rPr>
-        <w:t>first</w:t>
+        <w:t>user</w:t>
       </w:r>
       <w:r>
         <w:rPr>
@@ -705,47 +793,19 @@
           <w:sz w:val="16"/>
           <w:szCs w:val="16"/>
           <w:u w:val="single"/>
-          <w:lang w:val="en-US"/>
-        </w:rPr>
-        <w:t>name</w:t>
-      </w:r>
-      <w:proofErr w:type="spellEnd"/>
+        </w:rPr>
+        <w:t>.</w:t>
+      </w:r>
+      <w:proofErr w:type="spellStart"/>
       <w:r>
         <w:rPr>
           <w:rFonts w:ascii="Arial Narrow" w:hAnsi="Arial Narrow" w:cs="Arial"/>
           <w:sz w:val="16"/>
           <w:szCs w:val="16"/>
           <w:u w:val="single"/>
-        </w:rPr>
-        <w:t xml:space="preserve"> </w:t>
-      </w:r>
-      <w:r>
-        <w:rPr>
-          <w:rFonts w:ascii="Arial Narrow" w:hAnsi="Arial Narrow" w:cs="Arial"/>
-          <w:u w:val="single"/>
-        </w:rPr>
-        <w:t>}}</w:t>
-      </w:r>
-      <w:r>
-        <w:rPr>
-          <w:rFonts w:ascii="Arial Narrow" w:hAnsi="Arial Narrow" w:cs="Arial"/>
-          <w:u w:val="single"/>
-        </w:rPr>
-        <w:t xml:space="preserve">   </w:t>
-      </w:r>
-      <w:r>
-        <w:rPr>
-          <w:rFonts w:ascii="Arial Narrow" w:hAnsi="Arial Narrow" w:cs="Arial"/>
-          <w:u w:val="single"/>
-        </w:rPr>
-        <w:t>{{</w:t>
-      </w:r>
-      <w:r>
-        <w:rPr>
-          <w:rFonts w:ascii="Arial Narrow" w:hAnsi="Arial Narrow" w:cs="Arial"/>
-          <w:u w:val="single"/>
-        </w:rPr>
-        <w:t xml:space="preserve"> </w:t>
+          <w:lang w:val="en-US"/>
+        </w:rPr>
+        <w:t>first</w:t>
       </w:r>
       <w:r>
         <w:rPr>
@@ -755,8 +815,9 @@
           <w:u w:val="single"/>
           <w:lang w:val="en-US"/>
         </w:rPr>
-        <w:t>user</w:t>
-      </w:r>
+        <w:t>name</w:t>
+      </w:r>
+      <w:proofErr w:type="spellEnd"/>
       <w:r>
         <w:rPr>
           <w:rFonts w:ascii="Arial Narrow" w:hAnsi="Arial Narrow" w:cs="Arial"/>
@@ -764,9 +825,8 @@
           <w:szCs w:val="16"/>
           <w:u w:val="single"/>
         </w:rPr>
-        <w:t>.</w:t>
-      </w:r>
-      <w:proofErr w:type="spellStart"/>
+        <w:t xml:space="preserve"> + “   “ + </w:t>
+      </w:r>
       <w:r>
         <w:rPr>
           <w:rFonts w:ascii="Arial Narrow" w:hAnsi="Arial Narrow" w:cs="Arial"/>
@@ -775,43 +835,7 @@
           <w:u w:val="single"/>
           <w:lang w:val="en-US"/>
         </w:rPr>
-        <w:t>lastname</w:t>
-      </w:r>
-      <w:proofErr w:type="spellEnd"/>
-      <w:r>
-        <w:rPr>
-          <w:rFonts w:ascii="Arial Narrow" w:hAnsi="Arial Narrow" w:cs="Arial"/>
-          <w:u w:val="single"/>
-        </w:rPr>
-        <w:t xml:space="preserve"> </w:t>
-      </w:r>
-      <w:r>
-        <w:rPr>
-          <w:rFonts w:ascii="Arial Narrow" w:hAnsi="Arial Narrow" w:cs="Arial"/>
-          <w:u w:val="single"/>
-        </w:rPr>
-        <w:t>}}</w:t>
-      </w:r>
-      <w:r>
-        <w:rPr>
-          <w:rFonts w:ascii="Arial Narrow" w:hAnsi="Arial Narrow" w:cs="Arial"/>
-          <w:u w:val="single"/>
-        </w:rPr>
-        <w:t xml:space="preserve">   </w:t>
-      </w:r>
-      <w:r>
-        <w:rPr>
-          <w:rFonts w:ascii="Arial Narrow" w:hAnsi="Arial Narrow" w:cs="Arial"/>
-          <w:u w:val="single"/>
-        </w:rPr>
-        <w:t>{{</w:t>
-      </w:r>
-      <w:r>
-        <w:rPr>
-          <w:rFonts w:ascii="Arial Narrow" w:hAnsi="Arial Narrow" w:cs="Arial"/>
-          <w:u w:val="single"/>
-        </w:rPr>
-        <w:t xml:space="preserve"> </w:t>
+        <w:t>user</w:t>
       </w:r>
       <w:r>
         <w:rPr>
@@ -819,18 +843,27 @@
           <w:sz w:val="16"/>
           <w:szCs w:val="16"/>
           <w:u w:val="single"/>
-          <w:lang w:val="en-US"/>
-        </w:rPr>
-        <w:t>user</w:t>
-      </w:r>
+        </w:rPr>
+        <w:t>.</w:t>
+      </w:r>
+      <w:proofErr w:type="spellStart"/>
       <w:r>
         <w:rPr>
           <w:rFonts w:ascii="Arial Narrow" w:hAnsi="Arial Narrow" w:cs="Arial"/>
           <w:sz w:val="16"/>
           <w:szCs w:val="16"/>
           <w:u w:val="single"/>
-        </w:rPr>
-        <w:t>.</w:t>
+          <w:lang w:val="en-US"/>
+        </w:rPr>
+        <w:t>lastname</w:t>
+      </w:r>
+      <w:proofErr w:type="spellEnd"/>
+      <w:r>
+        <w:rPr>
+          <w:rFonts w:ascii="Arial Narrow" w:hAnsi="Arial Narrow" w:cs="Arial"/>
+          <w:u w:val="single"/>
+        </w:rPr>
+        <w:t xml:space="preserve"> </w:t>
       </w:r>
       <w:r>
         <w:rPr>
@@ -838,49 +871,8 @@
           <w:sz w:val="16"/>
           <w:szCs w:val="16"/>
           <w:u w:val="single"/>
-          <w:lang w:val="en-US"/>
-        </w:rPr>
-        <w:t>patronymic</w:t>
-      </w:r>
-      <w:r>
-        <w:rPr>
-          <w:rFonts w:ascii="Arial Narrow" w:hAnsi="Arial Narrow" w:cs="Arial"/>
-          <w:u w:val="single"/>
-        </w:rPr>
-        <w:t xml:space="preserve"> </w:t>
-      </w:r>
-      <w:r>
-        <w:rPr>
-          <w:rFonts w:ascii="Arial Narrow" w:hAnsi="Arial Narrow" w:cs="Arial"/>
-          <w:u w:val="single"/>
-        </w:rPr>
-        <w:t>}}</w:t>
-      </w:r>
-      <w:r>
-        <w:rPr>
-          <w:rFonts w:ascii="Arial Narrow" w:hAnsi="Arial Narrow" w:cs="Arial"/>
-        </w:rPr>
-        <w:t>,</w:t>
-      </w:r>
-      <w:r>
-        <w:rPr>
-          <w:rFonts w:ascii="Arial Narrow" w:hAnsi="Arial Narrow" w:cs="Arial"/>
-        </w:rPr>
-        <w:t xml:space="preserve"> </w:t>
-      </w:r>
-      <w:r>
-        <w:rPr>
-          <w:rFonts w:ascii="Arial Narrow" w:hAnsi="Arial Narrow" w:cs="Arial"/>
-          <w:u w:val="single"/>
-        </w:rPr>
-        <w:t xml:space="preserve"> </w:t>
-      </w:r>
-      <w:r>
-        <w:rPr>
-          <w:rFonts w:ascii="Arial Narrow" w:hAnsi="Arial Narrow" w:cs="Arial"/>
-          <w:u w:val="single"/>
-        </w:rPr>
-        <w:t>{{</w:t>
+        </w:rPr>
+        <w:t xml:space="preserve">+ “   “ + </w:t>
       </w:r>
       <w:r>
         <w:rPr>
@@ -909,7 +901,7 @@
           <w:u w:val="single"/>
           <w:lang w:val="en-US"/>
         </w:rPr>
-        <w:t>info</w:t>
+        <w:t>patronymic</w:t>
       </w:r>
       <w:r>
         <w:rPr>
@@ -918,7 +910,56 @@
           <w:szCs w:val="16"/>
           <w:u w:val="single"/>
         </w:rPr>
-        <w:t>.</w:t>
+        <w:t>, 45)</w:t>
+      </w:r>
+      <w:r>
+        <w:rPr>
+          <w:rFonts w:ascii="Arial Narrow" w:hAnsi="Arial Narrow" w:cs="Arial"/>
+          <w:u w:val="single"/>
+        </w:rPr>
+        <w:t xml:space="preserve"> </w:t>
+      </w:r>
+      <w:r>
+        <w:rPr>
+          <w:rFonts w:ascii="Arial Narrow" w:hAnsi="Arial Narrow" w:cs="Arial"/>
+          <w:u w:val="single"/>
+        </w:rPr>
+        <w:t>}}</w:t>
+      </w:r>
+      <w:r>
+        <w:rPr>
+          <w:rFonts w:ascii="Arial Narrow" w:hAnsi="Arial Narrow" w:cs="Arial"/>
+        </w:rPr>
+        <w:t>,</w:t>
+      </w:r>
+      <w:r>
+        <w:rPr>
+          <w:rFonts w:ascii="Arial Narrow" w:hAnsi="Arial Narrow" w:cs="Arial"/>
+        </w:rPr>
+        <w:t xml:space="preserve"> </w:t>
+      </w:r>
+      <w:r>
+        <w:rPr>
+          <w:rFonts w:ascii="Arial Narrow" w:hAnsi="Arial Narrow" w:cs="Arial"/>
+          <w:u w:val="single"/>
+        </w:rPr>
+        <w:t xml:space="preserve"> </w:t>
+      </w:r>
+      <w:r>
+        <w:rPr>
+          <w:rFonts w:ascii="Arial Narrow" w:hAnsi="Arial Narrow" w:cs="Arial"/>
+          <w:u w:val="single"/>
+        </w:rPr>
+        <w:t xml:space="preserve"> </w:t>
+      </w:r>
+      <w:bookmarkStart w:id="0" w:name="_GoBack"/>
+      <w:bookmarkEnd w:id="0"/>
+      <w:r>
+        <w:rPr>
+          <w:rFonts w:ascii="Arial Narrow" w:hAnsi="Arial Narrow" w:cs="Arial"/>
+          <w:u w:val="single"/>
+        </w:rPr>
+        <w:t>{{</w:t>
       </w:r>
       <w:r>
         <w:rPr>
@@ -928,7 +969,7 @@
           <w:u w:val="single"/>
           <w:lang w:val="en-US"/>
         </w:rPr>
-        <w:t>birthdate</w:t>
+        <w:t>birth</w:t>
       </w:r>
       <w:r>
         <w:rPr>
@@ -1299,56 +1340,73 @@
     </w:p>
     <w:p>
       <w:pPr>
-        <w:rPr>
-          <w:lang w:val="en-US"/>
-        </w:rPr>
-      </w:pPr>
-      <w:proofErr w:type="gramStart"/>
-      <w:r>
-        <w:rPr>
-          <w:lang w:val="en-US"/>
-        </w:rPr>
-        <w:t>{{ “</w:t>
-      </w:r>
-      <w:proofErr w:type="gramEnd"/>
-      <w:r>
-        <w:rPr>
-          <w:lang w:val="en-US"/>
-        </w:rPr>
-        <w:t>\f”</w:t>
-      </w:r>
-      <w:r>
-        <w:rPr>
-          <w:lang w:val="en-US"/>
-        </w:rPr>
-        <w:t xml:space="preserve"> if name != users[-1]</w:t>
-      </w:r>
-      <w:r>
-        <w:rPr>
-          <w:lang w:val="en-US"/>
-        </w:rPr>
-        <w:t>[0]</w:t>
-      </w:r>
-      <w:r>
-        <w:rPr>
+        <w:jc w:val="center"/>
+        <w:rPr>
+          <w:rFonts w:ascii="Arial Narrow" w:hAnsi="Arial Narrow"/>
+          <w:b/>
+          <w:lang w:val="en-US"/>
+        </w:rPr>
+      </w:pPr>
+      <w:r>
+        <w:rPr>
+          <w:rFonts w:ascii="Arial Narrow" w:hAnsi="Arial Narrow"/>
+          <w:b/>
+          <w:lang w:val="en-US"/>
+        </w:rPr>
+        <w:t>{{ “\f”</w:t>
+      </w:r>
+      <w:r>
+        <w:rPr>
+          <w:rFonts w:ascii="Arial Narrow" w:hAnsi="Arial Narrow"/>
+          <w:b/>
+          <w:lang w:val="en-US"/>
+        </w:rPr>
+        <w:t xml:space="preserve"> if </w:t>
+      </w:r>
+      <w:r>
+        <w:rPr>
+          <w:rFonts w:ascii="Arial Narrow" w:hAnsi="Arial Narrow"/>
+          <w:b/>
+          <w:lang w:val="en-US"/>
+        </w:rPr>
+        <w:t>user</w:t>
+      </w:r>
+      <w:r>
+        <w:rPr>
+          <w:rFonts w:ascii="Arial Narrow" w:hAnsi="Arial Narrow"/>
+          <w:b/>
+          <w:lang w:val="en-US"/>
+        </w:rPr>
+        <w:t xml:space="preserve"> != users[-1]</w:t>
+      </w:r>
+      <w:r>
+        <w:rPr>
+          <w:rFonts w:ascii="Arial Narrow" w:hAnsi="Arial Narrow"/>
+          <w:b/>
           <w:lang w:val="en-US"/>
         </w:rPr>
         <w:t xml:space="preserve"> }}</w:t>
       </w:r>
       <w:r>
         <w:rPr>
+          <w:rFonts w:ascii="Arial Narrow" w:hAnsi="Arial Narrow"/>
+          <w:b/>
           <w:lang w:val="en-US"/>
         </w:rPr>
         <w:t>{%</w:t>
       </w:r>
       <w:r>
         <w:rPr>
+          <w:rFonts w:ascii="Arial Narrow" w:hAnsi="Arial Narrow"/>
+          <w:b/>
           <w:lang w:val="en-US"/>
         </w:rPr>
         <w:t>-</w:t>
       </w:r>
       <w:r>
         <w:rPr>
+          <w:rFonts w:ascii="Arial Narrow" w:hAnsi="Arial Narrow"/>
+          <w:b/>
           <w:lang w:val="en-US"/>
         </w:rPr>
         <w:t xml:space="preserve"> </w:t>
@@ -1356,6 +1414,8 @@
       <w:proofErr w:type="spellStart"/>
       <w:r>
         <w:rPr>
+          <w:rFonts w:ascii="Arial Narrow" w:hAnsi="Arial Narrow"/>
+          <w:b/>
           <w:lang w:val="en-US"/>
         </w:rPr>
         <w:t>endfor</w:t>
@@ -1363,6 +1423,8 @@
       <w:proofErr w:type="spellEnd"/>
       <w:r>
         <w:rPr>
+          <w:rFonts w:ascii="Arial Narrow" w:hAnsi="Arial Narrow"/>
+          <w:b/>
           <w:lang w:val="en-US"/>
         </w:rPr>
         <w:t xml:space="preserve"> %}</w:t>
@@ -2103,7 +2165,6 @@
   <w:style w:type="character" w:default="1" w:styleId="a0">
     <w:name w:val="Default Paragraph Font"/>
     <w:uiPriority w:val="1"/>
-    <w:semiHidden/>
     <w:unhideWhenUsed/>
   </w:style>
   <w:style w:type="table" w:default="1" w:styleId="a1">
@@ -2464,7 +2525,7 @@
 </file>
 
 <file path=customXml/itemProps1.xml><?xml version="1.0" encoding="utf-8"?>
-<ds:datastoreItem xmlns:ds="http://schemas.openxmlformats.org/officeDocument/2006/customXml" ds:itemID="{3EA278A6-5500-434D-B48D-3025039D6B5F}">
+<ds:datastoreItem xmlns:ds="http://schemas.openxmlformats.org/officeDocument/2006/customXml" ds:itemID="{435464D1-7879-4E38-BEC0-7F89FF23E0EC}">
   <ds:schemaRefs>
     <ds:schemaRef ds:uri="http://schemas.openxmlformats.org/officeDocument/2006/bibliography"/>
   </ds:schemaRefs>

</xml_diff>